<commit_message>
Konfliktuskezelés - Végleges feltöltés
</commit_message>
<xml_diff>
--- a/konfliktuskezelési-esettanulmány/Konfliktuskezelési esettanulmány.docx
+++ b/konfliktuskezelési-esettanulmány/Konfliktuskezelési esettanulmány.docx
@@ -1,168 +1,239 @@
 
 <file path=word/document.xml><?xml version="1.0" encoding="utf-8"?>
-<w:document xmlns:wpc="http://schemas.microsoft.com/office/word/2010/wordprocessingCanvas" xmlns:cx="http://schemas.microsoft.com/office/drawing/2014/chartex" xmlns:cx1="http://schemas.microsoft.com/office/drawing/2015/9/8/chartex" xmlns:mc="http://schemas.openxmlformats.org/markup-compatibility/2006" xmlns:o="urn:schemas-microsoft-com:office:office" xmlns:r="http://schemas.openxmlformats.org/officeDocument/2006/relationships" xmlns:m="http://schemas.openxmlformats.org/officeDocument/2006/math" xmlns:v="urn:schemas-microsoft-com:vml" xmlns:wp14="http://schemas.microsoft.com/office/word/2010/wordprocessingDrawing" xmlns:wp="http://schemas.openxmlformats.org/drawingml/2006/wordprocessingDrawing" xmlns:w10="urn:schemas-microsoft-com:office:word" xmlns:w="http://schemas.openxmlformats.org/wordprocessingml/2006/main" xmlns:w14="http://schemas.microsoft.com/office/word/2010/wordml" xmlns:w15="http://schemas.microsoft.com/office/word/2012/wordml" xmlns:w16se="http://schemas.microsoft.com/office/word/2015/wordml/symex" xmlns:wpg="http://schemas.microsoft.com/office/word/2010/wordprocessingGroup" xmlns:wpi="http://schemas.microsoft.com/office/word/2010/wordprocessingInk" xmlns:wne="http://schemas.microsoft.com/office/word/2006/wordml" xmlns:wps="http://schemas.microsoft.com/office/word/2010/wordprocessingShape" mc:Ignorable="w14 w15 w16se wp14">
+<w:document xmlns:wpc="http://schemas.microsoft.com/office/word/2010/wordprocessingCanvas" xmlns:cx="http://schemas.microsoft.com/office/drawing/2014/chartex" xmlns:cx1="http://schemas.microsoft.com/office/drawing/2015/9/8/chartex" xmlns:cx2="http://schemas.microsoft.com/office/drawing/2015/10/21/chartex" xmlns:cx3="http://schemas.microsoft.com/office/drawing/2016/5/9/chartex" xmlns:cx4="http://schemas.microsoft.com/office/drawing/2016/5/10/chartex" xmlns:cx5="http://schemas.microsoft.com/office/drawing/2016/5/11/chartex" xmlns:cx6="http://schemas.microsoft.com/office/drawing/2016/5/12/chartex" xmlns:cx7="http://schemas.microsoft.com/office/drawing/2016/5/13/chartex" xmlns:cx8="http://schemas.microsoft.com/office/drawing/2016/5/14/chartex" xmlns:mc="http://schemas.openxmlformats.org/markup-compatibility/2006" xmlns:aink="http://schemas.microsoft.com/office/drawing/2016/ink" xmlns:am3d="http://schemas.microsoft.com/office/drawing/2017/model3d" xmlns:o="urn:schemas-microsoft-com:office:office" xmlns:oel="http://schemas.microsoft.com/office/2019/extlst" xmlns:r="http://schemas.openxmlformats.org/officeDocument/2006/relationships" xmlns:m="http://schemas.openxmlformats.org/officeDocument/2006/math" xmlns:v="urn:schemas-microsoft-com:vml" xmlns:wp14="http://schemas.microsoft.com/office/word/2010/wordprocessingDrawing" xmlns:wp="http://schemas.openxmlformats.org/drawingml/2006/wordprocessingDrawing" xmlns:w10="urn:schemas-microsoft-com:office:word" xmlns:w="http://schemas.openxmlformats.org/wordprocessingml/2006/main" xmlns:w14="http://schemas.microsoft.com/office/word/2010/wordml" xmlns:w15="http://schemas.microsoft.com/office/word/2012/wordml" xmlns:w16cex="http://schemas.microsoft.com/office/word/2018/wordml/cex" xmlns:w16cid="http://schemas.microsoft.com/office/word/2016/wordml/cid" xmlns:w16="http://schemas.microsoft.com/office/word/2018/wordml" xmlns:w16sdtdh="http://schemas.microsoft.com/office/word/2020/wordml/sdtdatahash" xmlns:w16se="http://schemas.microsoft.com/office/word/2015/wordml/symex" xmlns:wpg="http://schemas.microsoft.com/office/word/2010/wordprocessingGroup" xmlns:wpi="http://schemas.microsoft.com/office/word/2010/wordprocessingInk" xmlns:wne="http://schemas.microsoft.com/office/word/2006/wordml" xmlns:wps="http://schemas.microsoft.com/office/word/2010/wordprocessingShape" mc:Ignorable="w14 w15 w16se w16cid w16 w16cex w16sdtdh wp14">
   <w:body>
     <w:p>
       <w:pPr>
         <w:rPr>
+          <w:b/>
+          <w:bCs/>
+          <w:sz w:val="28"/>
+          <w:szCs w:val="28"/>
+        </w:rPr>
+      </w:pPr>
+      <w:r>
+        <w:rPr>
+          <w:b/>
+          <w:bCs/>
+          <w:sz w:val="28"/>
+          <w:szCs w:val="28"/>
+        </w:rPr>
+        <w:t>A főnöki konfliktus</w:t>
+      </w:r>
+    </w:p>
+    <w:p>
+      <w:pPr>
+        <w:rPr>
+          <w:rFonts w:ascii="Times New Roman" w:hAnsi="Times New Roman"/>
           <w:sz w:val="26"/>
           <w:szCs w:val="26"/>
         </w:rPr>
       </w:pPr>
       <w:r>
         <w:rPr>
+          <w:rFonts w:ascii="Times New Roman" w:hAnsi="Times New Roman"/>
+          <w:b/>
           <w:sz w:val="26"/>
           <w:szCs w:val="26"/>
         </w:rPr>
-        <w:t>A főnöki konfliktus</w:t>
-      </w:r>
-    </w:p>
-    <w:p>
-      <w:pPr>
-        <w:rPr>
-          <w:rFonts w:ascii="Times New Roman" w:hAnsi="Times New Roman"/>
-          <w:sz w:val="24"/>
-          <w:szCs w:val="24"/>
-        </w:rPr>
-      </w:pPr>
-      <w:r>
+        <w:t>Az eset:</w:t>
+      </w:r>
+      <w:r>
+        <w:rPr>
+          <w:rFonts w:ascii="Times New Roman" w:hAnsi="Times New Roman"/>
+          <w:sz w:val="26"/>
+          <w:szCs w:val="26"/>
+        </w:rPr>
+        <w:t xml:space="preserve"> </w:t>
+      </w:r>
+    </w:p>
+    <w:p>
+      <w:pPr>
+        <w:rPr>
+          <w:rFonts w:ascii="Times New Roman" w:hAnsi="Times New Roman"/>
+          <w:sz w:val="24"/>
+          <w:szCs w:val="24"/>
+        </w:rPr>
+      </w:pPr>
+      <w:r>
+        <w:rPr>
+          <w:rFonts w:ascii="Times New Roman" w:hAnsi="Times New Roman"/>
+          <w:sz w:val="24"/>
+          <w:szCs w:val="24"/>
+        </w:rPr>
+        <w:t>Egy amerikai rendőrkapitányságon történt. A rendőrség egyik veterán tagja, József megkapta a nyári „akadémiavezető”</w:t>
+      </w:r>
+      <w:r>
+        <w:rPr>
+          <w:rFonts w:ascii="Times New Roman" w:hAnsi="Times New Roman"/>
+          <w:sz w:val="24"/>
+          <w:szCs w:val="24"/>
+        </w:rPr>
+        <w:t xml:space="preserve"> </w:t>
+      </w:r>
+      <w:r>
+        <w:rPr>
+          <w:rFonts w:ascii="Times New Roman" w:hAnsi="Times New Roman"/>
+          <w:sz w:val="24"/>
+          <w:szCs w:val="24"/>
+        </w:rPr>
+        <w:t xml:space="preserve">feladatot. Az akadémia végeztéhez érve, József utasítást ad (az akadémián kívül felettesének) egyik segédtisztjének. A segédtiszt, David megtagadta a parancsot, majd heves vitába kezdtek egymással. A vita végeztével mindenki elhagyta a helyszínt, majd David vezetőségi gyűlést hívott össze a probléma következtében. Célja József </w:t>
+      </w:r>
+      <w:proofErr w:type="spellStart"/>
+      <w:r>
+        <w:rPr>
+          <w:rFonts w:ascii="Times New Roman" w:hAnsi="Times New Roman"/>
+          <w:sz w:val="24"/>
+          <w:szCs w:val="24"/>
+        </w:rPr>
+        <w:t>kir</w:t>
+      </w:r>
+      <w:r>
+        <w:rPr>
+          <w:rFonts w:ascii="Times New Roman" w:hAnsi="Times New Roman"/>
+          <w:sz w:val="24"/>
+          <w:szCs w:val="24"/>
+        </w:rPr>
+        <w:t>ú</w:t>
+      </w:r>
+      <w:r>
+        <w:rPr>
+          <w:rFonts w:ascii="Times New Roman" w:hAnsi="Times New Roman"/>
+          <w:sz w:val="24"/>
+          <w:szCs w:val="24"/>
+        </w:rPr>
+        <w:t>gatása</w:t>
+      </w:r>
+      <w:proofErr w:type="spellEnd"/>
+      <w:r>
+        <w:rPr>
+          <w:rFonts w:ascii="Times New Roman" w:hAnsi="Times New Roman"/>
+          <w:sz w:val="24"/>
+          <w:szCs w:val="24"/>
+        </w:rPr>
+        <w:t xml:space="preserve"> vagy lefokozása volt, mivel „felettesének adott parancsot”. A vezetőségi gyűlésen a kapitányságvezető, Alexander megvétózta a szankciók bevezetését. A vétó következtében David és társa Milan „vasvillát ragadtak”, és teljes idő belefektetéssel Józsefen fogáspontot próbáltak találni, hogy megtudják győzni Alexandert. A kedélyek csillapodása után Alexander egy megbeszélést hívott össze</w:t>
+      </w:r>
+      <w:r>
+        <w:rPr>
+          <w:rFonts w:ascii="Times New Roman" w:hAnsi="Times New Roman"/>
+          <w:sz w:val="24"/>
+          <w:szCs w:val="24"/>
+        </w:rPr>
+        <w:t>, ahol nyugodtan meg tudják beszélni sérelmeiket, esetleges problémáikat egymással a csatában álló felek.</w:t>
+      </w:r>
+    </w:p>
+    <w:p>
+      <w:pPr>
         <w:rPr>
           <w:rFonts w:ascii="Times New Roman" w:hAnsi="Times New Roman"/>
           <w:b/>
-          <w:sz w:val="24"/>
-          <w:szCs w:val="24"/>
-        </w:rPr>
-        <w:t>Az eset:</w:t>
-      </w:r>
-      <w:r>
-        <w:rPr>
-          <w:rFonts w:ascii="Times New Roman" w:hAnsi="Times New Roman"/>
-          <w:sz w:val="24"/>
-          <w:szCs w:val="24"/>
-        </w:rPr>
-        <w:t xml:space="preserve"> </w:t>
-      </w:r>
-    </w:p>
-    <w:p>
-      <w:pPr>
-        <w:rPr>
-          <w:rFonts w:ascii="Times New Roman" w:hAnsi="Times New Roman"/>
-          <w:sz w:val="24"/>
-          <w:szCs w:val="24"/>
-        </w:rPr>
-      </w:pPr>
-      <w:r>
-        <w:rPr>
-          <w:rFonts w:ascii="Times New Roman" w:hAnsi="Times New Roman"/>
-          <w:sz w:val="24"/>
-          <w:szCs w:val="24"/>
-        </w:rPr>
-        <w:t>Egy amerikai rendőrkapitányságon történt. A rendőrség egyik veterán tagja, József megkapta a nyári „akadémiavezető”</w:t>
-      </w:r>
-      <w:r>
-        <w:rPr>
-          <w:rFonts w:ascii="Times New Roman" w:hAnsi="Times New Roman"/>
-          <w:sz w:val="24"/>
-          <w:szCs w:val="24"/>
-        </w:rPr>
-        <w:t xml:space="preserve"> </w:t>
-      </w:r>
-      <w:r>
-        <w:rPr>
-          <w:rFonts w:ascii="Times New Roman" w:hAnsi="Times New Roman"/>
-          <w:sz w:val="24"/>
-          <w:szCs w:val="24"/>
-        </w:rPr>
-        <w:t>feladatot. Az akadémia végeztéhez érve, József utasítást ad (az akadémián kívül felettesének) egyik segédtisztjének. A segédtiszt, David megtagadta a parancsot, majd heves vitába kezdtek egymással. A vita végeztével mindenki elhagyta a helyszínt, majd David vezetőségi gyűlést hívott össze a probléma következtében. Célja József kirugatása vagy lefokozása volt, mivel „felettesének adott parancsot”. A vezetőségi gyűlésen a kapitányságvezető, Alexander megvétózta a szankciók bevezetését. A vétó következtében David és társa Milan „vasvillát ragadtak”, és teljes idő belefektetéssel Józsefen fogáspontot próbáltak találni, hogy megtudják győzni Alexandert. A kedélyek csillapodása után Alexander egy megbeszélést hívott össze</w:t>
-      </w:r>
-      <w:r>
-        <w:rPr>
-          <w:rFonts w:ascii="Times New Roman" w:hAnsi="Times New Roman"/>
-          <w:sz w:val="24"/>
-          <w:szCs w:val="24"/>
-        </w:rPr>
-        <w:t>, ahol nyugodtan meg tudják beszélni sérelmeiket, esetleges problémáikat egymással a csatában álló felek.</w:t>
-      </w:r>
-    </w:p>
-    <w:p>
-      <w:pPr>
+          <w:sz w:val="26"/>
+          <w:szCs w:val="26"/>
+        </w:rPr>
+      </w:pPr>
+      <w:r>
         <w:rPr>
           <w:rFonts w:ascii="Times New Roman" w:hAnsi="Times New Roman"/>
           <w:b/>
-          <w:sz w:val="24"/>
-          <w:szCs w:val="24"/>
-        </w:rPr>
-      </w:pPr>
-      <w:r>
+          <w:sz w:val="26"/>
+          <w:szCs w:val="26"/>
+        </w:rPr>
+        <w:t>A megbeszélés folyamata:</w:t>
+      </w:r>
+    </w:p>
+    <w:p>
+      <w:pPr>
+        <w:rPr>
+          <w:rFonts w:ascii="Times New Roman" w:hAnsi="Times New Roman"/>
+          <w:sz w:val="24"/>
+          <w:szCs w:val="24"/>
+        </w:rPr>
+      </w:pPr>
+      <w:r>
+        <w:rPr>
+          <w:rFonts w:ascii="Times New Roman" w:hAnsi="Times New Roman"/>
+          <w:sz w:val="24"/>
+          <w:szCs w:val="24"/>
+        </w:rPr>
+        <w:t>A megbeszélés egy előbeszélgetéssel kezdődött. Alexander felkereste a sértett feleket, majd egyesével négy szem közt megbeszélte velük a konfliktus kiindulásának miértjét/indokát. Ekkor kifejtette mindkét sértett félnek, hogy bizalmat szeretne kialakítani az ellenségeskedő felekben. Leszögezte, hogy a megbeszélést megelőző beszélgetés információit nem fogja továbbítani egyik vezérkari társának sem. József a konzultáció alatt bevallotta, hogy hibázott, de a felelősséget felettesére hárította, mivel szerinte a helyzet túl lett reagálva. József leszögezte, hogy nincs érdekében elnézést kérnie, mivel ő kötelességét és az akadémia tanterve szerint adta ki a parancsot. David ellenben József történetétől eltérően mesélte el a helyzetet. Szerinte József idegesen, okoskodóan és gúnyosan adta ki a parancsot, csak azért, hogy kimutatta feléje irányzott gyűlöletét.</w:t>
+      </w:r>
+    </w:p>
+    <w:p>
+      <w:pPr>
         <w:rPr>
           <w:rFonts w:ascii="Times New Roman" w:hAnsi="Times New Roman"/>
           <w:b/>
-          <w:sz w:val="24"/>
-          <w:szCs w:val="24"/>
-        </w:rPr>
-        <w:t>A megbeszélés folyamata:</w:t>
-      </w:r>
-    </w:p>
-    <w:p>
-      <w:pPr>
-        <w:rPr>
-          <w:rFonts w:ascii="Times New Roman" w:hAnsi="Times New Roman"/>
-          <w:sz w:val="24"/>
-          <w:szCs w:val="24"/>
-        </w:rPr>
-      </w:pPr>
-      <w:r>
-        <w:rPr>
-          <w:rFonts w:ascii="Times New Roman" w:hAnsi="Times New Roman"/>
-          <w:sz w:val="24"/>
-          <w:szCs w:val="24"/>
-        </w:rPr>
-        <w:t>A megbeszélés egy előbeszélgetéssel kezdődött. Alexander felkereste a sértett feleket, majd egyesével négy szem közt megbeszélte velük a konfliktus kiindulásának miértjét/indokát. Ekkor kifejtette mindkét sértett félnek, hogy bizalmat szeretne kialakítani az ellenségeskedő felekben. Leszögezte, hogy a megbeszélést megelőző beszélgetés információit nem fogja továbbítani egyik vezérkari társának sem. József a konzultáció alatt bevallotta, hogy hibázott, de a felelősséget felettesére hárította, mivel szerinte a helyzet túl lett reagálva. József leszögezte, hogy nincs érdekében elnézést kérnie, mivel ő kötelességét és az akadémia tanterve szerint adta ki a parancsot. David ellenben József történetétől eltérően mesélte el a helyzetet. Szerinte József idegesen, okoskodóan és gúnyosan adta ki a parancsot, csak azért, hogy kimutatta feléje irányzott gyűlöletét.</w:t>
-      </w:r>
-    </w:p>
-    <w:p>
-      <w:pPr>
+          <w:sz w:val="26"/>
+          <w:szCs w:val="26"/>
+        </w:rPr>
+      </w:pPr>
+      <w:r>
         <w:rPr>
           <w:rFonts w:ascii="Times New Roman" w:hAnsi="Times New Roman"/>
           <w:b/>
-          <w:sz w:val="24"/>
-          <w:szCs w:val="24"/>
-        </w:rPr>
-      </w:pPr>
-      <w:r>
+          <w:sz w:val="26"/>
+          <w:szCs w:val="26"/>
+        </w:rPr>
+        <w:t>Megbeszélés-helyszín:</w:t>
+      </w:r>
+    </w:p>
+    <w:p>
+      <w:pPr>
+        <w:rPr>
+          <w:rFonts w:ascii="Times New Roman" w:hAnsi="Times New Roman"/>
+          <w:i/>
+          <w:iCs/>
+          <w:sz w:val="24"/>
+          <w:szCs w:val="24"/>
+        </w:rPr>
+      </w:pPr>
+      <w:r>
+        <w:rPr>
+          <w:rFonts w:ascii="Times New Roman" w:hAnsi="Times New Roman"/>
+          <w:i/>
+          <w:iCs/>
+          <w:sz w:val="24"/>
+          <w:szCs w:val="24"/>
+        </w:rPr>
+        <w:t>Alexander Hardy vezérezredesi irodája</w:t>
+      </w:r>
+    </w:p>
+    <w:p>
+      <w:pPr>
         <w:rPr>
           <w:rFonts w:ascii="Times New Roman" w:hAnsi="Times New Roman"/>
           <w:b/>
-          <w:sz w:val="24"/>
-          <w:szCs w:val="24"/>
-        </w:rPr>
-        <w:t>Megbeszélés</w:t>
-      </w:r>
+          <w:sz w:val="26"/>
+          <w:szCs w:val="26"/>
+        </w:rPr>
+      </w:pPr>
       <w:r>
         <w:rPr>
           <w:rFonts w:ascii="Times New Roman" w:hAnsi="Times New Roman"/>
           <w:b/>
-          <w:sz w:val="24"/>
-          <w:szCs w:val="24"/>
-        </w:rPr>
-        <w:t>-helyszín:</w:t>
-      </w:r>
-    </w:p>
-    <w:p>
-      <w:pPr>
-        <w:rPr>
-          <w:rFonts w:ascii="Times New Roman" w:hAnsi="Times New Roman"/>
-          <w:sz w:val="24"/>
-          <w:szCs w:val="24"/>
-        </w:rPr>
-      </w:pPr>
-      <w:r>
-        <w:rPr>
-          <w:rFonts w:ascii="Times New Roman" w:hAnsi="Times New Roman"/>
-          <w:sz w:val="24"/>
-          <w:szCs w:val="24"/>
-        </w:rPr>
-        <w:t>Alexander Hardy vezérezredesi irodája</w:t>
+          <w:sz w:val="26"/>
+          <w:szCs w:val="26"/>
+        </w:rPr>
+        <w:t>Megbeszélés-időpont:</w:t>
+      </w:r>
+    </w:p>
+    <w:p>
+      <w:pPr>
+        <w:rPr>
+          <w:rFonts w:ascii="Times New Roman" w:hAnsi="Times New Roman"/>
+          <w:i/>
+          <w:sz w:val="24"/>
+          <w:szCs w:val="24"/>
+        </w:rPr>
+      </w:pPr>
+      <w:r>
+        <w:rPr>
+          <w:rFonts w:ascii="Times New Roman" w:hAnsi="Times New Roman"/>
+          <w:i/>
+          <w:sz w:val="24"/>
+          <w:szCs w:val="24"/>
+        </w:rPr>
+        <w:t>este 20 óra</w:t>
       </w:r>
     </w:p>
     <w:p>
@@ -170,37 +241,113 @@
         <w:rPr>
           <w:rFonts w:ascii="Times New Roman" w:hAnsi="Times New Roman"/>
           <w:b/>
-          <w:sz w:val="24"/>
-          <w:szCs w:val="24"/>
+          <w:sz w:val="26"/>
+          <w:szCs w:val="26"/>
         </w:rPr>
       </w:pPr>
       <w:r>
         <w:rPr>
           <w:rFonts w:ascii="Times New Roman" w:hAnsi="Times New Roman"/>
           <w:b/>
-          <w:sz w:val="24"/>
-          <w:szCs w:val="24"/>
-        </w:rPr>
-        <w:t>Megbeszélés-időpont:</w:t>
-      </w:r>
-    </w:p>
-    <w:p>
-      <w:pPr>
-        <w:rPr>
-          <w:rFonts w:ascii="Times New Roman" w:hAnsi="Times New Roman"/>
-          <w:i/>
-          <w:sz w:val="24"/>
-          <w:szCs w:val="24"/>
-        </w:rPr>
-      </w:pPr>
-      <w:r>
-        <w:rPr>
-          <w:rFonts w:ascii="Times New Roman" w:hAnsi="Times New Roman"/>
-          <w:i/>
-          <w:sz w:val="24"/>
-          <w:szCs w:val="24"/>
-        </w:rPr>
-        <w:t>este 20 óra</w:t>
+          <w:sz w:val="26"/>
+          <w:szCs w:val="26"/>
+        </w:rPr>
+        <w:t>Megbeszélés-részvevők:</w:t>
+      </w:r>
+    </w:p>
+    <w:p>
+      <w:pPr>
+        <w:rPr>
+          <w:rFonts w:ascii="Times New Roman" w:hAnsi="Times New Roman"/>
+          <w:i/>
+          <w:sz w:val="24"/>
+          <w:szCs w:val="24"/>
+        </w:rPr>
+      </w:pPr>
+      <w:r>
+        <w:rPr>
+          <w:rFonts w:ascii="Times New Roman" w:hAnsi="Times New Roman"/>
+          <w:i/>
+          <w:sz w:val="24"/>
+          <w:szCs w:val="24"/>
+        </w:rPr>
+        <w:t xml:space="preserve">Alexander Hardy (Vezérezredes, </w:t>
+      </w:r>
+      <w:proofErr w:type="spellStart"/>
+      <w:r>
+        <w:rPr>
+          <w:rFonts w:ascii="Times New Roman" w:hAnsi="Times New Roman"/>
+          <w:i/>
+          <w:sz w:val="24"/>
+          <w:szCs w:val="24"/>
+        </w:rPr>
+        <w:t>facilitátor</w:t>
+      </w:r>
+      <w:proofErr w:type="spellEnd"/>
+      <w:r>
+        <w:rPr>
+          <w:rFonts w:ascii="Times New Roman" w:hAnsi="Times New Roman"/>
+          <w:i/>
+          <w:sz w:val="24"/>
+          <w:szCs w:val="24"/>
+        </w:rPr>
+        <w:t>), Kis József (Alezredes, „elkövető”), David Jackson (Vezérezredes, „áldozat”), Nagy Martin (József</w:t>
+      </w:r>
+      <w:r>
+        <w:rPr>
+          <w:rFonts w:ascii="Times New Roman" w:hAnsi="Times New Roman"/>
+          <w:i/>
+          <w:sz w:val="24"/>
+          <w:szCs w:val="24"/>
+        </w:rPr>
+        <w:t xml:space="preserve"> felkért tanúja</w:t>
+      </w:r>
+      <w:r>
+        <w:rPr>
+          <w:rFonts w:ascii="Times New Roman" w:hAnsi="Times New Roman"/>
+          <w:i/>
+          <w:sz w:val="24"/>
+          <w:szCs w:val="24"/>
+        </w:rPr>
+        <w:t xml:space="preserve">), </w:t>
+      </w:r>
+      <w:proofErr w:type="spellStart"/>
+      <w:r>
+        <w:rPr>
+          <w:rFonts w:ascii="Times New Roman" w:hAnsi="Times New Roman"/>
+          <w:i/>
+          <w:sz w:val="24"/>
+          <w:szCs w:val="24"/>
+        </w:rPr>
+        <w:t>Zikra</w:t>
+      </w:r>
+      <w:proofErr w:type="spellEnd"/>
+      <w:r>
+        <w:rPr>
+          <w:rFonts w:ascii="Times New Roman" w:hAnsi="Times New Roman"/>
+          <w:i/>
+          <w:sz w:val="24"/>
+          <w:szCs w:val="24"/>
+        </w:rPr>
+        <w:t xml:space="preserve"> Milan (David</w:t>
+      </w:r>
+      <w:r>
+        <w:rPr>
+          <w:rFonts w:ascii="Times New Roman" w:hAnsi="Times New Roman"/>
+          <w:i/>
+          <w:sz w:val="24"/>
+          <w:szCs w:val="24"/>
+        </w:rPr>
+        <w:t xml:space="preserve"> felkért</w:t>
+      </w:r>
+      <w:r>
+        <w:rPr>
+          <w:rFonts w:ascii="Times New Roman" w:hAnsi="Times New Roman"/>
+          <w:i/>
+          <w:sz w:val="24"/>
+          <w:szCs w:val="24"/>
+        </w:rPr>
+        <w:t xml:space="preserve"> tanúja) </w:t>
       </w:r>
     </w:p>
     <w:p>
@@ -210,6 +357,7 @@
           <w:b/>
           <w:sz w:val="24"/>
           <w:szCs w:val="24"/>
+          <w:u w:val="single"/>
         </w:rPr>
       </w:pPr>
       <w:r>
@@ -218,76 +366,26 @@
           <w:b/>
           <w:sz w:val="24"/>
           <w:szCs w:val="24"/>
-        </w:rPr>
-        <w:t>Megbeszélés-részvevők</w:t>
-      </w:r>
-      <w:r>
+          <w:u w:val="single"/>
+        </w:rPr>
+        <w:br w:type="page"/>
+      </w:r>
+    </w:p>
+    <w:p>
+      <w:pPr>
         <w:rPr>
           <w:rFonts w:ascii="Times New Roman" w:hAnsi="Times New Roman"/>
           <w:b/>
-          <w:sz w:val="24"/>
-          <w:szCs w:val="24"/>
-        </w:rPr>
-        <w:t>:</w:t>
-      </w:r>
-    </w:p>
-    <w:p>
-      <w:pPr>
-        <w:rPr>
-          <w:rFonts w:ascii="Times New Roman" w:hAnsi="Times New Roman"/>
-          <w:i/>
-          <w:sz w:val="24"/>
-          <w:szCs w:val="24"/>
-        </w:rPr>
-      </w:pPr>
-      <w:r>
-        <w:rPr>
-          <w:rFonts w:ascii="Times New Roman" w:hAnsi="Times New Roman"/>
-          <w:i/>
-          <w:sz w:val="24"/>
-          <w:szCs w:val="24"/>
-        </w:rPr>
-        <w:t xml:space="preserve">Alexander Hardy (Vezérezredes, facilitátor), Kis József (Alezredes, „elkövető”), David Jackson (Vezérezredes, „áldozat”), Nagy Martin (Kis József tanúja), Zikra Milan (David Jackson tanúja) </w:t>
-      </w:r>
-    </w:p>
-    <w:p>
-      <w:pPr>
+          <w:sz w:val="26"/>
+          <w:szCs w:val="26"/>
+        </w:rPr>
+      </w:pPr>
+      <w:r>
         <w:rPr>
           <w:rFonts w:ascii="Times New Roman" w:hAnsi="Times New Roman"/>
           <w:b/>
-          <w:sz w:val="24"/>
-          <w:szCs w:val="24"/>
-          <w:u w:val="single"/>
-        </w:rPr>
-      </w:pPr>
-      <w:r>
-        <w:rPr>
-          <w:rFonts w:ascii="Times New Roman" w:hAnsi="Times New Roman"/>
-          <w:b/>
-          <w:sz w:val="24"/>
-          <w:szCs w:val="24"/>
-          <w:u w:val="single"/>
-        </w:rPr>
-        <w:br w:type="page"/>
-      </w:r>
-    </w:p>
-    <w:p>
-      <w:pPr>
-        <w:rPr>
-          <w:rFonts w:ascii="Times New Roman" w:hAnsi="Times New Roman"/>
-          <w:b/>
-          <w:sz w:val="24"/>
-          <w:szCs w:val="24"/>
-          <w:u w:val="single"/>
-        </w:rPr>
-      </w:pPr>
-      <w:r>
-        <w:rPr>
-          <w:rFonts w:ascii="Times New Roman" w:hAnsi="Times New Roman"/>
-          <w:b/>
-          <w:sz w:val="24"/>
-          <w:szCs w:val="24"/>
-          <w:u w:val="single"/>
+          <w:sz w:val="26"/>
+          <w:szCs w:val="26"/>
         </w:rPr>
         <w:lastRenderedPageBreak/>
         <w:t>A megbeszélés szakaszai:</w:t>
@@ -298,16 +396,16 @@
         <w:rPr>
           <w:rFonts w:ascii="Times New Roman" w:hAnsi="Times New Roman"/>
           <w:i/>
-          <w:sz w:val="24"/>
-          <w:szCs w:val="24"/>
-        </w:rPr>
-      </w:pPr>
-      <w:r>
-        <w:rPr>
-          <w:rFonts w:ascii="Times New Roman" w:hAnsi="Times New Roman"/>
-          <w:i/>
-          <w:sz w:val="24"/>
-          <w:szCs w:val="24"/>
+          <w:sz w:val="26"/>
+          <w:szCs w:val="26"/>
+        </w:rPr>
+      </w:pPr>
+      <w:r>
+        <w:rPr>
+          <w:rFonts w:ascii="Times New Roman" w:hAnsi="Times New Roman"/>
+          <w:i/>
+          <w:sz w:val="26"/>
+          <w:szCs w:val="26"/>
         </w:rPr>
         <w:t>E</w:t>
       </w:r>
@@ -315,8 +413,8 @@
         <w:rPr>
           <w:rFonts w:ascii="Times New Roman" w:hAnsi="Times New Roman"/>
           <w:i/>
-          <w:sz w:val="24"/>
-          <w:szCs w:val="24"/>
+          <w:sz w:val="26"/>
+          <w:szCs w:val="26"/>
         </w:rPr>
         <w:t>lső szakasz, bevezet</w:t>
       </w:r>
@@ -324,8 +422,8 @@
         <w:rPr>
           <w:rFonts w:ascii="Times New Roman" w:hAnsi="Times New Roman"/>
           <w:i/>
-          <w:sz w:val="24"/>
-          <w:szCs w:val="24"/>
+          <w:sz w:val="26"/>
+          <w:szCs w:val="26"/>
         </w:rPr>
         <w:t>és:</w:t>
       </w:r>
@@ -352,24 +450,40 @@
           <w:sz w:val="24"/>
           <w:szCs w:val="24"/>
         </w:rPr>
-        <w:t xml:space="preserve"> Alexander üdvözölte a jelen lévőket, és megköszönte, hogy mindenki eljött a beszélgetésre. Felvázolta a helyzet fontosabb pillanatait, és relatív nézeteit. Elmondta, hogy a „jelenlegi vitán” mindenki a Rendőrkapitányság Magatartási Szabályzata alapján viselkedhet. Elismerte, hogy József bevallotta hibáját, de kiemelte, hogy úgy érzi nem csak ő a vétkes a megtörtént helyzetben. Felhívta a résztvevőket, hogy a megbeszélés célja a két szemszög részletes elemzése, a helyzet közös pontjának és jogos szankciójának megtalálása.</w:t>
-      </w:r>
-    </w:p>
-    <w:p>
-      <w:pPr>
-        <w:rPr>
-          <w:rFonts w:ascii="Times New Roman" w:hAnsi="Times New Roman"/>
-          <w:i/>
-          <w:sz w:val="24"/>
-          <w:szCs w:val="24"/>
-        </w:rPr>
-      </w:pPr>
-      <w:r>
-        <w:rPr>
-          <w:rFonts w:ascii="Times New Roman" w:hAnsi="Times New Roman"/>
-          <w:i/>
-          <w:sz w:val="24"/>
-          <w:szCs w:val="24"/>
+        <w:t xml:space="preserve"> Alexander üdvözölte a jelen lévőket, és megköszönte, hogy mindenki eljött a beszélgetésre. Felvázolta a helyzet fontosabb pillanatait, és relatív nézeteit. Elmondta, hogy a „jelenlegi vitán” mindenki a Rendőrkapitányság Magatartási Szabályzata alapján viselkedhet. Elismerte, hogy József bevallotta hibáját, de kiemelte, hogy úgy érzi nem csak ő a vétkes a megtörtént helyzetben. Felhívta a résztvevőket, hogy a megbeszélés célja a két szemszög részletes elemzése, a helyzet közös pontjának és jogos szankciójának megtalálása</w:t>
+      </w:r>
+      <w:r>
+        <w:rPr>
+          <w:rFonts w:ascii="Times New Roman" w:hAnsi="Times New Roman"/>
+          <w:sz w:val="24"/>
+          <w:szCs w:val="24"/>
+        </w:rPr>
+        <w:t xml:space="preserve"> (amennyiben az szükséges)</w:t>
+      </w:r>
+      <w:r>
+        <w:rPr>
+          <w:rFonts w:ascii="Times New Roman" w:hAnsi="Times New Roman"/>
+          <w:sz w:val="24"/>
+          <w:szCs w:val="24"/>
+        </w:rPr>
+        <w:t>.</w:t>
+      </w:r>
+    </w:p>
+    <w:p>
+      <w:pPr>
+        <w:rPr>
+          <w:rFonts w:ascii="Times New Roman" w:hAnsi="Times New Roman"/>
+          <w:i/>
+          <w:sz w:val="26"/>
+          <w:szCs w:val="26"/>
+        </w:rPr>
+      </w:pPr>
+      <w:r>
+        <w:rPr>
+          <w:rFonts w:ascii="Times New Roman" w:hAnsi="Times New Roman"/>
+          <w:i/>
+          <w:sz w:val="26"/>
+          <w:szCs w:val="26"/>
         </w:rPr>
         <w:t>Második szakasz, megállapodás:</w:t>
       </w:r>
@@ -403,21 +517,955 @@
       <w:pPr>
         <w:rPr>
           <w:rFonts w:ascii="Times New Roman" w:hAnsi="Times New Roman"/>
-          <w:i/>
-          <w:sz w:val="24"/>
-          <w:szCs w:val="24"/>
-        </w:rPr>
-      </w:pPr>
-      <w:r>
-        <w:rPr>
-          <w:rFonts w:ascii="Times New Roman" w:hAnsi="Times New Roman"/>
-          <w:sz w:val="24"/>
-          <w:szCs w:val="24"/>
-        </w:rPr>
-        <w:t xml:space="preserve">József elmondta, hogy bevallja hibáját, de nem érzi magát teljes mértékben felelősnek a konfliktusban. Elmondása szerint, David kifejezetten haragosan és szókimondóan reagált József parancsára, majd elhagyta a kiképzés helyszínét. </w:t>
-      </w:r>
-      <w:bookmarkStart w:id="0" w:name="_GoBack"/>
-      <w:bookmarkEnd w:id="0"/>
+          <w:sz w:val="24"/>
+          <w:szCs w:val="24"/>
+        </w:rPr>
+      </w:pPr>
+      <w:r>
+        <w:rPr>
+          <w:rFonts w:ascii="Times New Roman" w:hAnsi="Times New Roman"/>
+          <w:sz w:val="24"/>
+          <w:szCs w:val="24"/>
+        </w:rPr>
+        <w:t>József elmondta, hogy bevallja hibáját, de nem érzi magát teljes mértékben felelősnek a konfliktusban. Elmondása szerint, David kifejezetten haragosan és szókimondóan reagált József parancsára, majd elhagyta a kiképzés helyszínét.</w:t>
+      </w:r>
+    </w:p>
+    <w:p>
+      <w:pPr>
+        <w:rPr>
+          <w:rFonts w:ascii="Times New Roman" w:hAnsi="Times New Roman"/>
+          <w:sz w:val="24"/>
+          <w:szCs w:val="24"/>
+        </w:rPr>
+      </w:pPr>
+      <w:r>
+        <w:rPr>
+          <w:rFonts w:ascii="Times New Roman" w:hAnsi="Times New Roman"/>
+          <w:sz w:val="24"/>
+          <w:szCs w:val="24"/>
+        </w:rPr>
+        <w:t>David</w:t>
+      </w:r>
+      <w:r>
+        <w:rPr>
+          <w:rFonts w:ascii="Times New Roman" w:hAnsi="Times New Roman"/>
+          <w:sz w:val="24"/>
+          <w:szCs w:val="24"/>
+        </w:rPr>
+        <w:t xml:space="preserve"> az előtte felszólaló állításait megcáfolta, szerinte József</w:t>
+      </w:r>
+      <w:r>
+        <w:rPr>
+          <w:rFonts w:ascii="Times New Roman" w:hAnsi="Times New Roman"/>
+          <w:sz w:val="24"/>
+          <w:szCs w:val="24"/>
+        </w:rPr>
+        <w:t xml:space="preserve"> csak le akarta passzolni a munkáját, hogy előbb le tudja zárni az akadémiát és</w:t>
+      </w:r>
+      <w:r>
+        <w:rPr>
+          <w:rFonts w:ascii="Times New Roman" w:hAnsi="Times New Roman"/>
+          <w:sz w:val="24"/>
+          <w:szCs w:val="24"/>
+        </w:rPr>
+        <w:t xml:space="preserve"> véleménye szerint</w:t>
+      </w:r>
+      <w:r>
+        <w:rPr>
+          <w:rFonts w:ascii="Times New Roman" w:hAnsi="Times New Roman"/>
+          <w:sz w:val="24"/>
+          <w:szCs w:val="24"/>
+        </w:rPr>
+        <w:t xml:space="preserve"> </w:t>
+      </w:r>
+      <w:r>
+        <w:rPr>
+          <w:rFonts w:ascii="Times New Roman" w:hAnsi="Times New Roman"/>
+          <w:sz w:val="24"/>
+          <w:szCs w:val="24"/>
+        </w:rPr>
+        <w:t>ezzel fejezte ki</w:t>
+      </w:r>
+      <w:r>
+        <w:rPr>
+          <w:rFonts w:ascii="Times New Roman" w:hAnsi="Times New Roman"/>
+          <w:sz w:val="24"/>
+          <w:szCs w:val="24"/>
+        </w:rPr>
+        <w:t xml:space="preserve"> iránta felálló</w:t>
+      </w:r>
+      <w:r>
+        <w:rPr>
+          <w:rFonts w:ascii="Times New Roman" w:hAnsi="Times New Roman"/>
+          <w:sz w:val="24"/>
+          <w:szCs w:val="24"/>
+        </w:rPr>
+        <w:t xml:space="preserve"> utálatát.</w:t>
+      </w:r>
+      <w:r>
+        <w:rPr>
+          <w:rFonts w:ascii="Times New Roman" w:hAnsi="Times New Roman"/>
+          <w:sz w:val="24"/>
+          <w:szCs w:val="24"/>
+        </w:rPr>
+        <w:t xml:space="preserve"> David a konfliktus végén megtörténő heves helyszínelhagyást bevallotta, hogy így történt, de az előbb történteket nem.</w:t>
+      </w:r>
+    </w:p>
+    <w:p>
+      <w:pPr>
+        <w:rPr>
+          <w:rFonts w:ascii="Times New Roman" w:hAnsi="Times New Roman"/>
+          <w:sz w:val="24"/>
+          <w:szCs w:val="24"/>
+        </w:rPr>
+      </w:pPr>
+      <w:r>
+        <w:rPr>
+          <w:rFonts w:ascii="Times New Roman" w:hAnsi="Times New Roman"/>
+          <w:sz w:val="24"/>
+          <w:szCs w:val="24"/>
+        </w:rPr>
+        <w:t>A két fél elmondása után Alexander megkérdezte a két tanút.</w:t>
+      </w:r>
+      <w:r>
+        <w:rPr>
+          <w:rFonts w:ascii="Times New Roman" w:hAnsi="Times New Roman"/>
+          <w:sz w:val="24"/>
+          <w:szCs w:val="24"/>
+        </w:rPr>
+        <w:t xml:space="preserve"> A két tanú elmesélte a két fél között fennálló </w:t>
+      </w:r>
+      <w:r>
+        <w:rPr>
+          <w:rFonts w:ascii="Times New Roman" w:hAnsi="Times New Roman"/>
+          <w:sz w:val="24"/>
+          <w:szCs w:val="24"/>
+        </w:rPr>
+        <w:t xml:space="preserve">ellenszenv fennállásának valóságát. Martin és Milan állítása szerint </w:t>
+      </w:r>
+      <w:r>
+        <w:rPr>
+          <w:rFonts w:ascii="Times New Roman" w:hAnsi="Times New Roman"/>
+          <w:sz w:val="24"/>
+          <w:szCs w:val="24"/>
+        </w:rPr>
+        <w:t xml:space="preserve">mindkét fél hibázott. Állításuk az volt, hogy az akadémia végeztével József az átlagostól </w:t>
+      </w:r>
+      <w:r>
+        <w:rPr>
+          <w:rFonts w:ascii="Times New Roman" w:hAnsi="Times New Roman"/>
+          <w:sz w:val="24"/>
+          <w:szCs w:val="24"/>
+        </w:rPr>
+        <w:t>hangosabb utasítást adott Davidnek</w:t>
+      </w:r>
+      <w:r>
+        <w:rPr>
+          <w:rFonts w:ascii="Times New Roman" w:hAnsi="Times New Roman"/>
+          <w:sz w:val="24"/>
+          <w:szCs w:val="24"/>
+        </w:rPr>
+        <w:t xml:space="preserve"> és beosztott társának</w:t>
+      </w:r>
+      <w:r>
+        <w:rPr>
+          <w:rFonts w:ascii="Times New Roman" w:hAnsi="Times New Roman"/>
+          <w:sz w:val="24"/>
+          <w:szCs w:val="24"/>
+        </w:rPr>
+        <w:t xml:space="preserve"> a hátra maradt járművel eltávolíttatására.</w:t>
+      </w:r>
+      <w:r>
+        <w:rPr>
+          <w:rFonts w:ascii="Times New Roman" w:hAnsi="Times New Roman"/>
+          <w:sz w:val="24"/>
+          <w:szCs w:val="24"/>
+        </w:rPr>
+        <w:t xml:space="preserve"> A parancs indoklása</w:t>
+      </w:r>
+      <w:r>
+        <w:rPr>
+          <w:rFonts w:ascii="Times New Roman" w:hAnsi="Times New Roman"/>
+          <w:sz w:val="24"/>
+          <w:szCs w:val="24"/>
+        </w:rPr>
+        <w:t xml:space="preserve"> az volt, hogy az akadémia</w:t>
+      </w:r>
+      <w:r>
+        <w:rPr>
+          <w:rFonts w:ascii="Times New Roman" w:hAnsi="Times New Roman"/>
+          <w:sz w:val="24"/>
+          <w:szCs w:val="24"/>
+        </w:rPr>
+        <w:t xml:space="preserve"> lebonyolításának résztvevői közül minden rendőrtiszt köteles leadni járőrszolgálatát</w:t>
+      </w:r>
+      <w:r>
+        <w:rPr>
+          <w:rFonts w:ascii="Times New Roman" w:hAnsi="Times New Roman"/>
+          <w:sz w:val="24"/>
+          <w:szCs w:val="24"/>
+        </w:rPr>
+        <w:t>.</w:t>
+      </w:r>
+      <w:r>
+        <w:rPr>
+          <w:rFonts w:ascii="Times New Roman" w:hAnsi="Times New Roman"/>
+          <w:sz w:val="24"/>
+          <w:szCs w:val="24"/>
+        </w:rPr>
+        <w:t xml:space="preserve"> </w:t>
+      </w:r>
+      <w:r>
+        <w:rPr>
+          <w:rFonts w:ascii="Times New Roman" w:hAnsi="Times New Roman"/>
+          <w:sz w:val="24"/>
+          <w:szCs w:val="24"/>
+        </w:rPr>
+        <w:t>E szabály követeztében</w:t>
+      </w:r>
+      <w:r>
+        <w:rPr>
+          <w:rFonts w:ascii="Times New Roman" w:hAnsi="Times New Roman"/>
+          <w:sz w:val="24"/>
+          <w:szCs w:val="24"/>
+        </w:rPr>
+        <w:t xml:space="preserve"> József és a szervezők is szolgálaton kívül tartózkodtak.</w:t>
+      </w:r>
+      <w:r>
+        <w:rPr>
+          <w:rFonts w:ascii="Times New Roman" w:hAnsi="Times New Roman"/>
+          <w:sz w:val="24"/>
+          <w:szCs w:val="24"/>
+        </w:rPr>
+        <w:t xml:space="preserve"> De David</w:t>
+      </w:r>
+      <w:r>
+        <w:rPr>
+          <w:rFonts w:ascii="Times New Roman" w:hAnsi="Times New Roman"/>
+          <w:sz w:val="24"/>
+          <w:szCs w:val="24"/>
+        </w:rPr>
+        <w:t xml:space="preserve"> és</w:t>
+      </w:r>
+      <w:r>
+        <w:rPr>
+          <w:rFonts w:ascii="Times New Roman" w:hAnsi="Times New Roman"/>
+          <w:sz w:val="24"/>
+          <w:szCs w:val="24"/>
+        </w:rPr>
+        <w:t xml:space="preserve"> Polla</w:t>
+      </w:r>
+      <w:r>
+        <w:rPr>
+          <w:rFonts w:ascii="Times New Roman" w:hAnsi="Times New Roman"/>
+          <w:sz w:val="24"/>
+          <w:szCs w:val="24"/>
+        </w:rPr>
+        <w:t xml:space="preserve"> ezt megszegve </w:t>
+      </w:r>
+      <w:r>
+        <w:rPr>
+          <w:rFonts w:ascii="Times New Roman" w:hAnsi="Times New Roman"/>
+          <w:sz w:val="24"/>
+          <w:szCs w:val="24"/>
+        </w:rPr>
+        <w:t>szolgálatban maradtak</w:t>
+      </w:r>
+      <w:r>
+        <w:rPr>
+          <w:rFonts w:ascii="Times New Roman" w:hAnsi="Times New Roman"/>
+          <w:sz w:val="24"/>
+          <w:szCs w:val="24"/>
+        </w:rPr>
+        <w:t>.</w:t>
+      </w:r>
+      <w:r>
+        <w:rPr>
+          <w:rFonts w:ascii="Times New Roman" w:hAnsi="Times New Roman"/>
+          <w:sz w:val="24"/>
+          <w:szCs w:val="24"/>
+        </w:rPr>
+        <w:t xml:space="preserve"> József tudott az incidensről, és ennek következtében adta ki az utasítást, mivel csak ők voltak képesek elvitetni a járműveket.</w:t>
+      </w:r>
+      <w:r>
+        <w:rPr>
+          <w:rFonts w:ascii="Times New Roman" w:hAnsi="Times New Roman"/>
+          <w:sz w:val="24"/>
+          <w:szCs w:val="24"/>
+        </w:rPr>
+        <w:t xml:space="preserve"> A két</w:t>
+      </w:r>
+      <w:r>
+        <w:rPr>
+          <w:rFonts w:ascii="Times New Roman" w:hAnsi="Times New Roman"/>
+          <w:sz w:val="24"/>
+          <w:szCs w:val="24"/>
+        </w:rPr>
+        <w:t xml:space="preserve"> társ</w:t>
+      </w:r>
+      <w:r>
+        <w:rPr>
+          <w:rFonts w:ascii="Times New Roman" w:hAnsi="Times New Roman"/>
+          <w:sz w:val="24"/>
+          <w:szCs w:val="24"/>
+        </w:rPr>
+        <w:t xml:space="preserve"> a kérést figyelmen kívül hagyva beszállt a szolgálati helikopterébe, majd felszállást követően megkísérelni a helyszín elhagyását.</w:t>
+      </w:r>
+      <w:r>
+        <w:rPr>
+          <w:rFonts w:ascii="Times New Roman" w:hAnsi="Times New Roman"/>
+          <w:sz w:val="24"/>
+          <w:szCs w:val="24"/>
+        </w:rPr>
+        <w:t xml:space="preserve"> József </w:t>
+      </w:r>
+      <w:r>
+        <w:rPr>
+          <w:rFonts w:ascii="Times New Roman" w:hAnsi="Times New Roman"/>
+          <w:sz w:val="24"/>
+          <w:szCs w:val="24"/>
+        </w:rPr>
+        <w:t>felemelt hangon felszólította</w:t>
+      </w:r>
+      <w:r>
+        <w:rPr>
+          <w:rFonts w:ascii="Times New Roman" w:hAnsi="Times New Roman"/>
+          <w:sz w:val="24"/>
+          <w:szCs w:val="24"/>
+        </w:rPr>
+        <w:t xml:space="preserve"> Pollát, majd</w:t>
+      </w:r>
+      <w:r>
+        <w:rPr>
+          <w:rFonts w:ascii="Times New Roman" w:hAnsi="Times New Roman"/>
+          <w:sz w:val="24"/>
+          <w:szCs w:val="24"/>
+        </w:rPr>
+        <w:t xml:space="preserve"> ezért a felszállást meg is szakították. Polla a heli</w:t>
+      </w:r>
+      <w:r>
+        <w:rPr>
+          <w:rFonts w:ascii="Times New Roman" w:hAnsi="Times New Roman"/>
+          <w:sz w:val="24"/>
+          <w:szCs w:val="24"/>
+        </w:rPr>
+        <w:t>kopterből kiszállt, majd elvégezte az eredetileg David felé kiadott utasítást.</w:t>
+      </w:r>
+      <w:r>
+        <w:rPr>
+          <w:rFonts w:ascii="Times New Roman" w:hAnsi="Times New Roman"/>
+          <w:sz w:val="24"/>
+          <w:szCs w:val="24"/>
+        </w:rPr>
+        <w:t xml:space="preserve"> David a helikopterben maradt, hogy kifejezze ellenállását</w:t>
+      </w:r>
+      <w:r>
+        <w:rPr>
+          <w:rFonts w:ascii="Times New Roman" w:hAnsi="Times New Roman"/>
+          <w:sz w:val="24"/>
+          <w:szCs w:val="24"/>
+        </w:rPr>
+        <w:t xml:space="preserve"> és parancsmegtagadását. Polla a kérés végeztével vissza szállt a hel</w:t>
+      </w:r>
+      <w:r>
+        <w:rPr>
+          <w:rFonts w:ascii="Times New Roman" w:hAnsi="Times New Roman"/>
+          <w:sz w:val="24"/>
+          <w:szCs w:val="24"/>
+        </w:rPr>
+        <w:t xml:space="preserve">ikopterbe, majd </w:t>
+      </w:r>
+      <w:r>
+        <w:rPr>
+          <w:rFonts w:ascii="Times New Roman" w:hAnsi="Times New Roman"/>
+          <w:sz w:val="24"/>
+          <w:szCs w:val="24"/>
+        </w:rPr>
+        <w:t>felszállást kezdeményezett.</w:t>
+      </w:r>
+      <w:r>
+        <w:rPr>
+          <w:rFonts w:ascii="Times New Roman" w:hAnsi="Times New Roman"/>
+          <w:sz w:val="24"/>
+          <w:szCs w:val="24"/>
+        </w:rPr>
+        <w:t xml:space="preserve"> A helyszín elhagyását követően József</w:t>
+      </w:r>
+      <w:r>
+        <w:rPr>
+          <w:rFonts w:ascii="Times New Roman" w:hAnsi="Times New Roman"/>
+          <w:sz w:val="24"/>
+          <w:szCs w:val="24"/>
+        </w:rPr>
+        <w:t xml:space="preserve"> az akadémia idejére kijelölt rádiófrekvencián keresztül</w:t>
+      </w:r>
+      <w:r>
+        <w:rPr>
+          <w:rFonts w:ascii="Times New Roman" w:hAnsi="Times New Roman"/>
+          <w:sz w:val="24"/>
+          <w:szCs w:val="24"/>
+        </w:rPr>
+        <w:t xml:space="preserve"> figyelmeztette Davidet, hogy</w:t>
+      </w:r>
+      <w:r>
+        <w:rPr>
+          <w:rFonts w:ascii="Times New Roman" w:hAnsi="Times New Roman"/>
+          <w:sz w:val="24"/>
+          <w:szCs w:val="24"/>
+        </w:rPr>
+        <w:t xml:space="preserve"> cselekedetét jelenteni fogja a vezetőségnek. A mondat hallatán David </w:t>
+      </w:r>
+      <w:r>
+        <w:rPr>
+          <w:rFonts w:ascii="Times New Roman" w:hAnsi="Times New Roman"/>
+          <w:sz w:val="24"/>
+          <w:szCs w:val="24"/>
+        </w:rPr>
+        <w:t>tiszteletlen</w:t>
+      </w:r>
+      <w:r>
+        <w:rPr>
+          <w:rFonts w:ascii="Times New Roman" w:hAnsi="Times New Roman"/>
+          <w:sz w:val="24"/>
+          <w:szCs w:val="24"/>
+        </w:rPr>
+        <w:t>ül</w:t>
+      </w:r>
+      <w:r>
+        <w:rPr>
+          <w:rFonts w:ascii="Times New Roman" w:hAnsi="Times New Roman"/>
+          <w:sz w:val="24"/>
+          <w:szCs w:val="24"/>
+        </w:rPr>
+        <w:t xml:space="preserve"> és sértetten visszaválaszolt </w:t>
+      </w:r>
+      <w:r>
+        <w:rPr>
+          <w:rFonts w:ascii="Times New Roman" w:hAnsi="Times New Roman"/>
+          <w:sz w:val="24"/>
+          <w:szCs w:val="24"/>
+        </w:rPr>
+        <w:t>az akadémiavezetőnek, majd e szavak hallatán kezdődött el köztük a trágár szavakkal tarkított</w:t>
+      </w:r>
+      <w:r>
+        <w:rPr>
+          <w:rFonts w:ascii="Times New Roman" w:hAnsi="Times New Roman"/>
+          <w:sz w:val="24"/>
+          <w:szCs w:val="24"/>
+        </w:rPr>
+        <w:t xml:space="preserve"> szócsata</w:t>
+      </w:r>
+      <w:r>
+        <w:rPr>
+          <w:rFonts w:ascii="Times New Roman" w:hAnsi="Times New Roman"/>
+          <w:sz w:val="24"/>
+          <w:szCs w:val="24"/>
+        </w:rPr>
+        <w:t>.</w:t>
+      </w:r>
+      <w:r>
+        <w:rPr>
+          <w:rFonts w:ascii="Times New Roman" w:hAnsi="Times New Roman"/>
+          <w:sz w:val="24"/>
+          <w:szCs w:val="24"/>
+        </w:rPr>
+        <w:t xml:space="preserve"> A vitába később Milan is beszállt, mivel ő is jelen volt az események helyszínén.</w:t>
+      </w:r>
+    </w:p>
+    <w:p>
+      <w:pPr>
+        <w:rPr>
+          <w:rFonts w:ascii="Times New Roman" w:hAnsi="Times New Roman"/>
+          <w:sz w:val="24"/>
+          <w:szCs w:val="24"/>
+        </w:rPr>
+      </w:pPr>
+      <w:r>
+        <w:rPr>
+          <w:rFonts w:ascii="Times New Roman" w:hAnsi="Times New Roman"/>
+          <w:sz w:val="24"/>
+          <w:szCs w:val="24"/>
+        </w:rPr>
+        <w:br w:type="page"/>
+      </w:r>
+    </w:p>
+    <w:p>
+      <w:pPr>
+        <w:rPr>
+          <w:rFonts w:ascii="Times New Roman" w:hAnsi="Times New Roman"/>
+          <w:sz w:val="24"/>
+          <w:szCs w:val="24"/>
+        </w:rPr>
+      </w:pPr>
+      <w:r>
+        <w:rPr>
+          <w:rFonts w:ascii="Times New Roman" w:hAnsi="Times New Roman"/>
+          <w:sz w:val="24"/>
+          <w:szCs w:val="24"/>
+        </w:rPr>
+        <w:lastRenderedPageBreak/>
+        <w:t>Alexander össz</w:t>
+      </w:r>
+      <w:r>
+        <w:rPr>
+          <w:rFonts w:ascii="Times New Roman" w:hAnsi="Times New Roman"/>
+          <w:sz w:val="24"/>
+          <w:szCs w:val="24"/>
+        </w:rPr>
+        <w:t>egezte a történteket, majd még egyszer rákérdezett felükre, hogy kívánnak-e módosítani „vallomásukon”. A szemben álló felek és a tanúk közös egyetértéssel elutasították ennek lehetőségét.</w:t>
+      </w:r>
+      <w:r>
+        <w:rPr>
+          <w:rFonts w:ascii="Times New Roman" w:hAnsi="Times New Roman"/>
+          <w:sz w:val="24"/>
+          <w:szCs w:val="24"/>
+        </w:rPr>
+        <w:t xml:space="preserve"> Alexander </w:t>
+      </w:r>
+      <w:r>
+        <w:rPr>
+          <w:rFonts w:ascii="Times New Roman" w:hAnsi="Times New Roman"/>
+          <w:sz w:val="24"/>
+          <w:szCs w:val="24"/>
+        </w:rPr>
+        <w:t>felajánlott a feleknek egy kompromisszumos javaslatot, ami az alábbi:</w:t>
+      </w:r>
+      <w:r>
+        <w:rPr>
+          <w:rFonts w:ascii="Times New Roman" w:hAnsi="Times New Roman"/>
+          <w:sz w:val="24"/>
+          <w:szCs w:val="24"/>
+        </w:rPr>
+        <w:t xml:space="preserve"> </w:t>
+      </w:r>
+      <w:r>
+        <w:rPr>
+          <w:rFonts w:ascii="Times New Roman" w:hAnsi="Times New Roman"/>
+          <w:i/>
+          <w:iCs/>
+          <w:sz w:val="24"/>
+          <w:szCs w:val="24"/>
+        </w:rPr>
+        <w:t>Jó</w:t>
+      </w:r>
+      <w:r>
+        <w:rPr>
+          <w:rFonts w:ascii="Times New Roman" w:hAnsi="Times New Roman"/>
+          <w:i/>
+          <w:iCs/>
+          <w:sz w:val="24"/>
+          <w:szCs w:val="24"/>
+        </w:rPr>
+        <w:t>zsef és David kibékül</w:t>
+      </w:r>
+      <w:r>
+        <w:rPr>
+          <w:rFonts w:ascii="Times New Roman" w:hAnsi="Times New Roman"/>
+          <w:i/>
+          <w:iCs/>
+          <w:sz w:val="24"/>
+          <w:szCs w:val="24"/>
+        </w:rPr>
+        <w:t>, elfelejtik a konfliktust, így</w:t>
+      </w:r>
+      <w:r>
+        <w:rPr>
+          <w:rFonts w:ascii="Times New Roman" w:hAnsi="Times New Roman"/>
+          <w:i/>
+          <w:iCs/>
+          <w:sz w:val="24"/>
+          <w:szCs w:val="24"/>
+        </w:rPr>
+        <w:t xml:space="preserve"> a szankciók elkerülése is javallott.</w:t>
+      </w:r>
+      <w:r>
+        <w:rPr>
+          <w:rFonts w:ascii="Times New Roman" w:hAnsi="Times New Roman"/>
+          <w:i/>
+          <w:iCs/>
+          <w:sz w:val="24"/>
+          <w:szCs w:val="24"/>
+        </w:rPr>
+        <w:t xml:space="preserve"> Amennyiben előfordul még egyszer köztük ilyen konfliktus, mindkét fél köteles lesz beadni felmondását.</w:t>
+      </w:r>
+      <w:r>
+        <w:rPr>
+          <w:rFonts w:ascii="Times New Roman" w:hAnsi="Times New Roman"/>
+          <w:i/>
+          <w:iCs/>
+          <w:sz w:val="24"/>
+          <w:szCs w:val="24"/>
+        </w:rPr>
+        <w:t xml:space="preserve"> </w:t>
+      </w:r>
+      <w:r>
+        <w:rPr>
+          <w:rFonts w:ascii="Times New Roman" w:hAnsi="Times New Roman"/>
+          <w:sz w:val="24"/>
+          <w:szCs w:val="24"/>
+        </w:rPr>
+        <w:t>A megbeszélésen résztvevők elfogadták Alexander ajánlatát</w:t>
+      </w:r>
+      <w:r>
+        <w:rPr>
+          <w:rFonts w:ascii="Times New Roman" w:hAnsi="Times New Roman"/>
+          <w:sz w:val="24"/>
+          <w:szCs w:val="24"/>
+        </w:rPr>
+        <w:t>.</w:t>
+      </w:r>
+    </w:p>
+    <w:p>
+      <w:pPr>
+        <w:rPr>
+          <w:rFonts w:ascii="Times New Roman" w:hAnsi="Times New Roman"/>
+          <w:i/>
+          <w:iCs/>
+          <w:sz w:val="26"/>
+          <w:szCs w:val="26"/>
+        </w:rPr>
+      </w:pPr>
+      <w:r>
+        <w:rPr>
+          <w:rFonts w:ascii="Times New Roman" w:hAnsi="Times New Roman"/>
+          <w:i/>
+          <w:iCs/>
+          <w:sz w:val="26"/>
+          <w:szCs w:val="26"/>
+        </w:rPr>
+        <w:t>Harmadik szakasz: lezárás:</w:t>
+      </w:r>
+    </w:p>
+    <w:p>
+      <w:pPr>
+        <w:rPr>
+          <w:rFonts w:ascii="Times New Roman" w:hAnsi="Times New Roman"/>
+          <w:sz w:val="24"/>
+          <w:szCs w:val="24"/>
+        </w:rPr>
+      </w:pPr>
+      <w:r>
+        <w:rPr>
+          <w:rFonts w:ascii="Times New Roman" w:hAnsi="Times New Roman"/>
+          <w:sz w:val="24"/>
+          <w:szCs w:val="24"/>
+        </w:rPr>
+        <w:t>Alexander megköszönte a jelen lévőktől, hogy eljöttek a megbeszélésre és békés keretek között sikerült megbeszélni a helyzetet és megbékíteni a feleket.</w:t>
+      </w:r>
+      <w:r>
+        <w:rPr>
+          <w:rFonts w:ascii="Times New Roman" w:hAnsi="Times New Roman"/>
+          <w:sz w:val="24"/>
+          <w:szCs w:val="24"/>
+        </w:rPr>
+        <w:t xml:space="preserve"> A meeting végeztével Alexander kitöltetett a felekkel egy </w:t>
+      </w:r>
+      <w:r>
+        <w:rPr>
+          <w:rFonts w:ascii="Times New Roman" w:hAnsi="Times New Roman"/>
+          <w:sz w:val="24"/>
+          <w:szCs w:val="24"/>
+        </w:rPr>
+        <w:t>megállapodási papírt a kompromisszumos ajánlat elfogadásáról, amit mindenki aláírt.</w:t>
+      </w:r>
+    </w:p>
+    <w:p>
+      <w:pPr>
+        <w:rPr>
+          <w:rFonts w:ascii="Times New Roman" w:hAnsi="Times New Roman"/>
+          <w:b/>
+          <w:bCs/>
+          <w:i/>
+          <w:iCs/>
+          <w:sz w:val="26"/>
+          <w:szCs w:val="26"/>
+        </w:rPr>
+      </w:pPr>
+      <w:r>
+        <w:rPr>
+          <w:rFonts w:ascii="Times New Roman" w:hAnsi="Times New Roman"/>
+          <w:b/>
+          <w:bCs/>
+          <w:i/>
+          <w:iCs/>
+          <w:sz w:val="26"/>
+          <w:szCs w:val="26"/>
+        </w:rPr>
+        <w:t>Végszó – A konfliktus</w:t>
+      </w:r>
+      <w:r>
+        <w:rPr>
+          <w:rFonts w:ascii="Times New Roman" w:hAnsi="Times New Roman"/>
+          <w:b/>
+          <w:bCs/>
+          <w:i/>
+          <w:iCs/>
+          <w:sz w:val="26"/>
+          <w:szCs w:val="26"/>
+        </w:rPr>
+        <w:t>t</w:t>
+      </w:r>
+      <w:r>
+        <w:rPr>
+          <w:rFonts w:ascii="Times New Roman" w:hAnsi="Times New Roman"/>
+          <w:b/>
+          <w:bCs/>
+          <w:i/>
+          <w:iCs/>
+          <w:sz w:val="26"/>
+          <w:szCs w:val="26"/>
+        </w:rPr>
+        <w:t xml:space="preserve"> elemző szemszög</w:t>
+      </w:r>
+      <w:r>
+        <w:rPr>
+          <w:rFonts w:ascii="Times New Roman" w:hAnsi="Times New Roman"/>
+          <w:b/>
+          <w:bCs/>
+          <w:i/>
+          <w:iCs/>
+          <w:sz w:val="26"/>
+          <w:szCs w:val="26"/>
+        </w:rPr>
+        <w:t>é</w:t>
+      </w:r>
+      <w:r>
+        <w:rPr>
+          <w:rFonts w:ascii="Times New Roman" w:hAnsi="Times New Roman"/>
+          <w:b/>
+          <w:bCs/>
+          <w:i/>
+          <w:iCs/>
+          <w:sz w:val="26"/>
+          <w:szCs w:val="26"/>
+        </w:rPr>
+        <w:t>ből:</w:t>
+      </w:r>
+    </w:p>
+    <w:p>
+      <w:pPr>
+        <w:rPr>
+          <w:rFonts w:ascii="Times New Roman" w:hAnsi="Times New Roman"/>
+          <w:sz w:val="24"/>
+          <w:szCs w:val="24"/>
+        </w:rPr>
+      </w:pPr>
+      <w:r>
+        <w:rPr>
+          <w:rFonts w:ascii="Times New Roman" w:hAnsi="Times New Roman"/>
+          <w:sz w:val="24"/>
+          <w:szCs w:val="24"/>
+        </w:rPr>
+        <w:t>A problémát lehetséges lett volna elkerülni az alábbi módokon:</w:t>
+      </w:r>
+    </w:p>
+    <w:p>
+      <w:pPr>
+        <w:pStyle w:val="Listaszerbekezds"/>
+        <w:numPr>
+          <w:ilvl w:val="0"/>
+          <w:numId w:val="4"/>
+        </w:numPr>
+        <w:rPr>
+          <w:rFonts w:ascii="Times New Roman" w:hAnsi="Times New Roman"/>
+          <w:sz w:val="24"/>
+          <w:szCs w:val="24"/>
+        </w:rPr>
+      </w:pPr>
+      <w:r>
+        <w:rPr>
+          <w:rFonts w:ascii="Times New Roman" w:hAnsi="Times New Roman"/>
+          <w:sz w:val="24"/>
+          <w:szCs w:val="24"/>
+        </w:rPr>
+        <w:t>David és Polla az akadémia kezdete előtt leadják a</w:t>
+      </w:r>
+      <w:r>
+        <w:rPr>
+          <w:rFonts w:ascii="Times New Roman" w:hAnsi="Times New Roman"/>
+          <w:sz w:val="24"/>
+          <w:szCs w:val="24"/>
+        </w:rPr>
+        <w:t xml:space="preserve"> szolgálatot</w:t>
+      </w:r>
+    </w:p>
+    <w:p>
+      <w:pPr>
+        <w:pStyle w:val="Listaszerbekezds"/>
+        <w:numPr>
+          <w:ilvl w:val="0"/>
+          <w:numId w:val="4"/>
+        </w:numPr>
+        <w:rPr>
+          <w:rFonts w:ascii="Times New Roman" w:hAnsi="Times New Roman"/>
+          <w:sz w:val="24"/>
+          <w:szCs w:val="24"/>
+        </w:rPr>
+      </w:pPr>
+      <w:r>
+        <w:rPr>
+          <w:rFonts w:ascii="Times New Roman" w:hAnsi="Times New Roman"/>
+          <w:sz w:val="24"/>
+          <w:szCs w:val="24"/>
+        </w:rPr>
+        <w:t>Józsefnek kerülnie kellett volna az erősebb hangnemet</w:t>
+      </w:r>
+    </w:p>
+    <w:p>
+      <w:pPr>
+        <w:pStyle w:val="Listaszerbekezds"/>
+        <w:numPr>
+          <w:ilvl w:val="0"/>
+          <w:numId w:val="4"/>
+        </w:numPr>
+        <w:rPr>
+          <w:rFonts w:ascii="Times New Roman" w:hAnsi="Times New Roman"/>
+          <w:sz w:val="24"/>
+          <w:szCs w:val="24"/>
+        </w:rPr>
+      </w:pPr>
+      <w:r>
+        <w:rPr>
+          <w:rFonts w:ascii="Times New Roman" w:hAnsi="Times New Roman"/>
+          <w:sz w:val="24"/>
+          <w:szCs w:val="24"/>
+        </w:rPr>
+        <w:t>Az akadémia</w:t>
+      </w:r>
+      <w:r>
+        <w:rPr>
+          <w:rFonts w:ascii="Times New Roman" w:hAnsi="Times New Roman"/>
+          <w:sz w:val="24"/>
+          <w:szCs w:val="24"/>
+        </w:rPr>
+        <w:t>szabályzat és a rendőrség szabályzatának minimális módosítás</w:t>
+      </w:r>
+      <w:r>
+        <w:rPr>
+          <w:rFonts w:ascii="Times New Roman" w:hAnsi="Times New Roman"/>
+          <w:sz w:val="24"/>
+          <w:szCs w:val="24"/>
+        </w:rPr>
+        <w:t>ával</w:t>
+      </w:r>
+      <w:r>
+        <w:rPr>
+          <w:rFonts w:ascii="Times New Roman" w:hAnsi="Times New Roman"/>
+          <w:sz w:val="24"/>
+          <w:szCs w:val="24"/>
+        </w:rPr>
+        <w:t>, azaz intézkedhessen lefoglalást szolgálaton kívüli rendőr is, vagy</w:t>
+      </w:r>
+      <w:r>
+        <w:rPr>
+          <w:rFonts w:ascii="Times New Roman" w:hAnsi="Times New Roman"/>
+          <w:sz w:val="24"/>
+          <w:szCs w:val="24"/>
+        </w:rPr>
+        <w:t xml:space="preserve"> ne kelljen az akadémia szervezőinek szolgálatot elhagyni az esemény időtartamára</w:t>
+      </w:r>
+    </w:p>
+    <w:p>
+      <w:pPr>
+        <w:pStyle w:val="Listaszerbekezds"/>
+        <w:numPr>
+          <w:ilvl w:val="0"/>
+          <w:numId w:val="4"/>
+        </w:numPr>
+        <w:rPr>
+          <w:rFonts w:ascii="Times New Roman" w:hAnsi="Times New Roman"/>
+          <w:sz w:val="24"/>
+          <w:szCs w:val="24"/>
+        </w:rPr>
+      </w:pPr>
+      <w:r>
+        <w:rPr>
+          <w:rFonts w:ascii="Times New Roman" w:hAnsi="Times New Roman"/>
+          <w:sz w:val="24"/>
+          <w:szCs w:val="24"/>
+        </w:rPr>
+        <w:t>Davidnek nem kellett volna megtagadnia a parancsot, teljesítés esetén nem jött volna ez létre</w:t>
+      </w:r>
+    </w:p>
+    <w:p>
+      <w:pPr>
+        <w:rPr>
+          <w:rFonts w:ascii="Times New Roman" w:hAnsi="Times New Roman"/>
+          <w:sz w:val="24"/>
+          <w:szCs w:val="24"/>
+        </w:rPr>
+      </w:pPr>
+      <w:r>
+        <w:rPr>
+          <w:rFonts w:ascii="Times New Roman" w:hAnsi="Times New Roman"/>
+          <w:sz w:val="24"/>
+          <w:szCs w:val="24"/>
+        </w:rPr>
+        <w:t>A feldolgozott történet</w:t>
+      </w:r>
+      <w:r>
+        <w:rPr>
+          <w:rFonts w:ascii="Times New Roman" w:hAnsi="Times New Roman"/>
+          <w:sz w:val="24"/>
+          <w:szCs w:val="24"/>
+        </w:rPr>
+        <w:t xml:space="preserve"> megtörtént</w:t>
+      </w:r>
+      <w:r>
+        <w:rPr>
+          <w:rFonts w:ascii="Times New Roman" w:hAnsi="Times New Roman"/>
+          <w:sz w:val="24"/>
+          <w:szCs w:val="24"/>
+        </w:rPr>
+        <w:t xml:space="preserve"> eseményeken alapult</w:t>
+      </w:r>
+      <w:r>
+        <w:rPr>
+          <w:rFonts w:ascii="Times New Roman" w:hAnsi="Times New Roman"/>
+          <w:sz w:val="24"/>
+          <w:szCs w:val="24"/>
+        </w:rPr>
+        <w:t>.</w:t>
+      </w:r>
+      <w:r>
+        <w:rPr>
+          <w:rFonts w:ascii="Times New Roman" w:hAnsi="Times New Roman"/>
+          <w:sz w:val="24"/>
+          <w:szCs w:val="24"/>
+        </w:rPr>
+        <w:t xml:space="preserve"> </w:t>
+      </w:r>
+    </w:p>
+    <w:p>
+      <w:pPr>
+        <w:rPr>
+          <w:rFonts w:ascii="Times New Roman" w:hAnsi="Times New Roman"/>
+          <w:sz w:val="24"/>
+          <w:szCs w:val="24"/>
+        </w:rPr>
+      </w:pPr>
+    </w:p>
+    <w:p>
+      <w:pPr>
+        <w:jc w:val="right"/>
+        <w:rPr>
+          <w:rFonts w:ascii="Times New Roman" w:hAnsi="Times New Roman"/>
+          <w:i/>
+          <w:iCs/>
+          <w:sz w:val="24"/>
+          <w:szCs w:val="24"/>
+        </w:rPr>
+      </w:pPr>
+      <w:r>
+        <w:rPr>
+          <w:rFonts w:ascii="Times New Roman" w:hAnsi="Times New Roman"/>
+          <w:i/>
+          <w:iCs/>
+          <w:sz w:val="24"/>
+          <w:szCs w:val="24"/>
+        </w:rPr>
+        <w:t>Készítette: Krizsák Kornél 10.A</w:t>
+      </w:r>
     </w:p>
     <w:sectPr>
       <w:pgSz w:w="11906" w:h="16838"/>
@@ -430,7 +1478,7 @@
 </file>
 
 <file path=word/numbering.xml><?xml version="1.0" encoding="utf-8"?>
-<w:numbering xmlns:wpc="http://schemas.microsoft.com/office/word/2010/wordprocessingCanvas" xmlns:cx="http://schemas.microsoft.com/office/drawing/2014/chartex" xmlns:cx1="http://schemas.microsoft.com/office/drawing/2015/9/8/chartex" xmlns:mc="http://schemas.openxmlformats.org/markup-compatibility/2006" xmlns:o="urn:schemas-microsoft-com:office:office" xmlns:r="http://schemas.openxmlformats.org/officeDocument/2006/relationships" xmlns:m="http://schemas.openxmlformats.org/officeDocument/2006/math" xmlns:v="urn:schemas-microsoft-com:vml" xmlns:wp14="http://schemas.microsoft.com/office/word/2010/wordprocessingDrawing" xmlns:wp="http://schemas.openxmlformats.org/drawingml/2006/wordprocessingDrawing" xmlns:w10="urn:schemas-microsoft-com:office:word" xmlns:w="http://schemas.openxmlformats.org/wordprocessingml/2006/main" xmlns:w14="http://schemas.microsoft.com/office/word/2010/wordml" xmlns:w15="http://schemas.microsoft.com/office/word/2012/wordml" xmlns:w16se="http://schemas.microsoft.com/office/word/2015/wordml/symex" xmlns:wpg="http://schemas.microsoft.com/office/word/2010/wordprocessingGroup" xmlns:wpi="http://schemas.microsoft.com/office/word/2010/wordprocessingInk" xmlns:wne="http://schemas.microsoft.com/office/word/2006/wordml" xmlns:wps="http://schemas.microsoft.com/office/word/2010/wordprocessingShape" mc:Ignorable="w14 w15 w16se wp14">
+<w:numbering xmlns:wpc="http://schemas.microsoft.com/office/word/2010/wordprocessingCanvas" xmlns:cx="http://schemas.microsoft.com/office/drawing/2014/chartex" xmlns:cx1="http://schemas.microsoft.com/office/drawing/2015/9/8/chartex" xmlns:cx2="http://schemas.microsoft.com/office/drawing/2015/10/21/chartex" xmlns:cx3="http://schemas.microsoft.com/office/drawing/2016/5/9/chartex" xmlns:cx4="http://schemas.microsoft.com/office/drawing/2016/5/10/chartex" xmlns:cx5="http://schemas.microsoft.com/office/drawing/2016/5/11/chartex" xmlns:cx6="http://schemas.microsoft.com/office/drawing/2016/5/12/chartex" xmlns:cx7="http://schemas.microsoft.com/office/drawing/2016/5/13/chartex" xmlns:cx8="http://schemas.microsoft.com/office/drawing/2016/5/14/chartex" xmlns:mc="http://schemas.openxmlformats.org/markup-compatibility/2006" xmlns:aink="http://schemas.microsoft.com/office/drawing/2016/ink" xmlns:am3d="http://schemas.microsoft.com/office/drawing/2017/model3d" xmlns:o="urn:schemas-microsoft-com:office:office" xmlns:oel="http://schemas.microsoft.com/office/2019/extlst" xmlns:r="http://schemas.openxmlformats.org/officeDocument/2006/relationships" xmlns:m="http://schemas.openxmlformats.org/officeDocument/2006/math" xmlns:v="urn:schemas-microsoft-com:vml" xmlns:wp14="http://schemas.microsoft.com/office/word/2010/wordprocessingDrawing" xmlns:wp="http://schemas.openxmlformats.org/drawingml/2006/wordprocessingDrawing" xmlns:w10="urn:schemas-microsoft-com:office:word" xmlns:w="http://schemas.openxmlformats.org/wordprocessingml/2006/main" xmlns:w14="http://schemas.microsoft.com/office/word/2010/wordml" xmlns:w15="http://schemas.microsoft.com/office/word/2012/wordml" xmlns:w16cex="http://schemas.microsoft.com/office/word/2018/wordml/cex" xmlns:w16cid="http://schemas.microsoft.com/office/word/2016/wordml/cid" xmlns:w16="http://schemas.microsoft.com/office/word/2018/wordml" xmlns:w16sdtdh="http://schemas.microsoft.com/office/word/2020/wordml/sdtdatahash" xmlns:w16se="http://schemas.microsoft.com/office/word/2015/wordml/symex" xmlns:wpg="http://schemas.microsoft.com/office/word/2010/wordprocessingGroup" xmlns:wpi="http://schemas.microsoft.com/office/word/2010/wordprocessingInk" xmlns:wne="http://schemas.microsoft.com/office/word/2006/wordml" xmlns:wps="http://schemas.microsoft.com/office/word/2010/wordprocessingShape" mc:Ignorable="w14 w15 w16se w16cid w16 w16cex w16sdtdh wp14">
   <w:abstractNum w:abstractNumId="0" w15:restartNumberingAfterBreak="0">
     <w:nsid w:val="2C032F0C"/>
     <w:multiLevelType w:val="hybridMultilevel"/>
@@ -523,6 +1571,118 @@
     </w:lvl>
   </w:abstractNum>
   <w:abstractNum w:abstractNumId="1" w15:restartNumberingAfterBreak="0">
+    <w:nsid w:val="2F37077B"/>
+    <w:multiLevelType w:val="hybridMultilevel"/>
+    <w:tmpl w:val="22F47558"/>
+    <w:lvl w:ilvl="0" w:tplc="E582392E">
+      <w:numFmt w:val="bullet"/>
+      <w:lvlText w:val="-"/>
+      <w:lvlJc w:val="left"/>
+      <w:pPr>
+        <w:ind w:left="720" w:hanging="360"/>
+      </w:pPr>
+      <w:rPr>
+        <w:rFonts w:ascii="Times New Roman" w:eastAsiaTheme="minorHAnsi" w:hAnsi="Times New Roman" w:cs="Times New Roman" w:hint="default"/>
+      </w:rPr>
+    </w:lvl>
+    <w:lvl w:ilvl="1" w:tplc="040E0003" w:tentative="1">
+      <w:start w:val="1"/>
+      <w:numFmt w:val="bullet"/>
+      <w:lvlText w:val="o"/>
+      <w:lvlJc w:val="left"/>
+      <w:pPr>
+        <w:ind w:left="1440" w:hanging="360"/>
+      </w:pPr>
+      <w:rPr>
+        <w:rFonts w:ascii="Courier New" w:hAnsi="Courier New" w:cs="Courier New" w:hint="default"/>
+      </w:rPr>
+    </w:lvl>
+    <w:lvl w:ilvl="2" w:tplc="040E0005" w:tentative="1">
+      <w:start w:val="1"/>
+      <w:numFmt w:val="bullet"/>
+      <w:lvlText w:val=""/>
+      <w:lvlJc w:val="left"/>
+      <w:pPr>
+        <w:ind w:left="2160" w:hanging="360"/>
+      </w:pPr>
+      <w:rPr>
+        <w:rFonts w:ascii="Wingdings" w:hAnsi="Wingdings" w:hint="default"/>
+      </w:rPr>
+    </w:lvl>
+    <w:lvl w:ilvl="3" w:tplc="040E0001" w:tentative="1">
+      <w:start w:val="1"/>
+      <w:numFmt w:val="bullet"/>
+      <w:lvlText w:val=""/>
+      <w:lvlJc w:val="left"/>
+      <w:pPr>
+        <w:ind w:left="2880" w:hanging="360"/>
+      </w:pPr>
+      <w:rPr>
+        <w:rFonts w:ascii="Symbol" w:hAnsi="Symbol" w:hint="default"/>
+      </w:rPr>
+    </w:lvl>
+    <w:lvl w:ilvl="4" w:tplc="040E0003" w:tentative="1">
+      <w:start w:val="1"/>
+      <w:numFmt w:val="bullet"/>
+      <w:lvlText w:val="o"/>
+      <w:lvlJc w:val="left"/>
+      <w:pPr>
+        <w:ind w:left="3600" w:hanging="360"/>
+      </w:pPr>
+      <w:rPr>
+        <w:rFonts w:ascii="Courier New" w:hAnsi="Courier New" w:cs="Courier New" w:hint="default"/>
+      </w:rPr>
+    </w:lvl>
+    <w:lvl w:ilvl="5" w:tplc="040E0005" w:tentative="1">
+      <w:start w:val="1"/>
+      <w:numFmt w:val="bullet"/>
+      <w:lvlText w:val=""/>
+      <w:lvlJc w:val="left"/>
+      <w:pPr>
+        <w:ind w:left="4320" w:hanging="360"/>
+      </w:pPr>
+      <w:rPr>
+        <w:rFonts w:ascii="Wingdings" w:hAnsi="Wingdings" w:hint="default"/>
+      </w:rPr>
+    </w:lvl>
+    <w:lvl w:ilvl="6" w:tplc="040E0001" w:tentative="1">
+      <w:start w:val="1"/>
+      <w:numFmt w:val="bullet"/>
+      <w:lvlText w:val=""/>
+      <w:lvlJc w:val="left"/>
+      <w:pPr>
+        <w:ind w:left="5040" w:hanging="360"/>
+      </w:pPr>
+      <w:rPr>
+        <w:rFonts w:ascii="Symbol" w:hAnsi="Symbol" w:hint="default"/>
+      </w:rPr>
+    </w:lvl>
+    <w:lvl w:ilvl="7" w:tplc="040E0003" w:tentative="1">
+      <w:start w:val="1"/>
+      <w:numFmt w:val="bullet"/>
+      <w:lvlText w:val="o"/>
+      <w:lvlJc w:val="left"/>
+      <w:pPr>
+        <w:ind w:left="5760" w:hanging="360"/>
+      </w:pPr>
+      <w:rPr>
+        <w:rFonts w:ascii="Courier New" w:hAnsi="Courier New" w:cs="Courier New" w:hint="default"/>
+      </w:rPr>
+    </w:lvl>
+    <w:lvl w:ilvl="8" w:tplc="040E0005" w:tentative="1">
+      <w:start w:val="1"/>
+      <w:numFmt w:val="bullet"/>
+      <w:lvlText w:val=""/>
+      <w:lvlJc w:val="left"/>
+      <w:pPr>
+        <w:ind w:left="6480" w:hanging="360"/>
+      </w:pPr>
+      <w:rPr>
+        <w:rFonts w:ascii="Wingdings" w:hAnsi="Wingdings" w:hint="default"/>
+      </w:rPr>
+    </w:lvl>
+  </w:abstractNum>
+  <w:abstractNum w:abstractNumId="2" w15:restartNumberingAfterBreak="0">
     <w:nsid w:val="5F602E6B"/>
     <w:multiLevelType w:val="hybridMultilevel"/>
     <w:tmpl w:val="67209BDC"/>
@@ -611,7 +1771,7 @@
       </w:pPr>
     </w:lvl>
   </w:abstractNum>
-  <w:abstractNum w:abstractNumId="2" w15:restartNumberingAfterBreak="0">
+  <w:abstractNum w:abstractNumId="3" w15:restartNumberingAfterBreak="0">
     <w:nsid w:val="644B70B0"/>
     <w:multiLevelType w:val="hybridMultilevel"/>
     <w:tmpl w:val="184EDE62"/>
@@ -702,20 +1862,23 @@
       </w:pPr>
     </w:lvl>
   </w:abstractNum>
-  <w:num w:numId="1">
+  <w:num w:numId="1" w16cid:durableId="370231361">
+    <w:abstractNumId w:val="3"/>
+  </w:num>
+  <w:num w:numId="2" w16cid:durableId="341784532">
+    <w:abstractNumId w:val="0"/>
+  </w:num>
+  <w:num w:numId="3" w16cid:durableId="1490250667">
     <w:abstractNumId w:val="2"/>
   </w:num>
-  <w:num w:numId="2">
-    <w:abstractNumId w:val="0"/>
-  </w:num>
-  <w:num w:numId="3">
+  <w:num w:numId="4" w16cid:durableId="1493453040">
     <w:abstractNumId w:val="1"/>
   </w:num>
 </w:numbering>
 </file>
 
 <file path=word/styles.xml><?xml version="1.0" encoding="utf-8"?>
-<w:styles xmlns:mc="http://schemas.openxmlformats.org/markup-compatibility/2006" xmlns:r="http://schemas.openxmlformats.org/officeDocument/2006/relationships" xmlns:w="http://schemas.openxmlformats.org/wordprocessingml/2006/main" xmlns:w14="http://schemas.microsoft.com/office/word/2010/wordml" xmlns:w15="http://schemas.microsoft.com/office/word/2012/wordml" xmlns:w16se="http://schemas.microsoft.com/office/word/2015/wordml/symex" mc:Ignorable="w14 w15 w16se">
+<w:styles xmlns:mc="http://schemas.openxmlformats.org/markup-compatibility/2006" xmlns:r="http://schemas.openxmlformats.org/officeDocument/2006/relationships" xmlns:w="http://schemas.openxmlformats.org/wordprocessingml/2006/main" xmlns:w14="http://schemas.microsoft.com/office/word/2010/wordml" xmlns:w15="http://schemas.microsoft.com/office/word/2012/wordml" xmlns:w16cex="http://schemas.microsoft.com/office/word/2018/wordml/cex" xmlns:w16cid="http://schemas.microsoft.com/office/word/2016/wordml/cid" xmlns:w16="http://schemas.microsoft.com/office/word/2018/wordml" xmlns:w16sdtdh="http://schemas.microsoft.com/office/word/2020/wordml/sdtdatahash" xmlns:w16se="http://schemas.microsoft.com/office/word/2015/wordml/symex" mc:Ignorable="w14 w15 w16se w16cid w16 w16cex w16sdtdh">
   <w:docDefaults>
     <w:rPrDefault>
       <w:rPr>
@@ -731,7 +1894,7 @@
       </w:pPr>
     </w:pPrDefault>
   </w:docDefaults>
-  <w:latentStyles w:defLockedState="0" w:defUIPriority="99" w:defSemiHidden="0" w:defUnhideWhenUsed="0" w:defQFormat="0" w:count="371">
+  <w:latentStyles w:defLockedState="0" w:defUIPriority="99" w:defSemiHidden="0" w:defUnhideWhenUsed="0" w:defQFormat="0" w:count="376">
     <w:lsdException w:name="Normal" w:uiPriority="0" w:qFormat="1"/>
     <w:lsdException w:name="heading 1" w:uiPriority="9" w:qFormat="1"/>
     <w:lsdException w:name="heading 2" w:semiHidden="1" w:uiPriority="9" w:unhideWhenUsed="1" w:qFormat="1"/>
@@ -1103,6 +2266,11 @@
     <w:lsdException w:name="List Table 5 Dark Accent 6" w:uiPriority="50"/>
     <w:lsdException w:name="List Table 6 Colorful Accent 6" w:uiPriority="51"/>
     <w:lsdException w:name="List Table 7 Colorful Accent 6" w:uiPriority="52"/>
+    <w:lsdException w:name="Mention" w:semiHidden="1" w:unhideWhenUsed="1"/>
+    <w:lsdException w:name="Smart Hyperlink" w:semiHidden="1" w:unhideWhenUsed="1"/>
+    <w:lsdException w:name="Hashtag" w:semiHidden="1" w:unhideWhenUsed="1"/>
+    <w:lsdException w:name="Unresolved Mention" w:semiHidden="1" w:unhideWhenUsed="1"/>
+    <w:lsdException w:name="Smart Link" w:semiHidden="1" w:unhideWhenUsed="1"/>
   </w:latentStyles>
   <w:style w:type="paragraph" w:default="1" w:styleId="Norml">
     <w:name w:val="Normal"/>

</xml_diff>